<commit_message>
update note about Pig framework
</commit_message>
<xml_diff>
--- a/工作个人笔记-1/Linux&Unix&Vim笔记/Vim相关/简明 VIM 练级攻略.docx
+++ b/工作个人笔记-1/Linux&Unix&Vim笔记/Vim相关/简明 VIM 练级攻略.docx
@@ -6894,7 +6894,7 @@
           <w:ilvl w:val="0"/>
           <w:numId w:val="24"/>
         </w:numPr>
-        <w:spacing w:before="100" w:beforeAutospacing="1" w:after="100" w:afterAutospacing="1"/>
+        <w:spacing w:beforeAutospacing="1" w:after="100" w:afterAutospacing="1"/>
         <w:ind w:left="1440"/>
         <w:jc w:val="left"/>
         <w:rPr>
@@ -6911,7 +6911,34 @@
           <w:sz w:val="24"/>
           <w:szCs w:val="24"/>
         </w:rPr>
-        <w:t>&lt;C-w&gt;&lt;dir&gt; : dir就是方向，可以是 hjkl 或是 ←↓↑→ 中的一个，其用来切换分屏。</w:t>
+        <w:t>&lt;C-w&gt; c</w:t>
+      </w:r>
+      <w:r>
+        <w:rPr>
+          <w:rFonts w:ascii="宋体" w:eastAsia="宋体" w:hAnsi="宋体" w:cs="宋体" w:hint="eastAsia"/>
+          <w:kern w:val="0"/>
+          <w:sz w:val="24"/>
+          <w:szCs w:val="24"/>
+        </w:rPr>
+        <w:t>:</w:t>
+      </w:r>
+      <w:r>
+        <w:rPr>
+          <w:rFonts w:ascii="宋体" w:eastAsia="宋体" w:hAnsi="宋体" w:cs="宋体"/>
+          <w:kern w:val="0"/>
+          <w:sz w:val="24"/>
+          <w:szCs w:val="24"/>
+        </w:rPr>
+        <w:t xml:space="preserve"> </w:t>
+      </w:r>
+      <w:r>
+        <w:rPr>
+          <w:rFonts w:ascii="宋体" w:eastAsia="宋体" w:hAnsi="宋体" w:cs="宋体" w:hint="eastAsia"/>
+          <w:kern w:val="0"/>
+          <w:sz w:val="24"/>
+          <w:szCs w:val="24"/>
+        </w:rPr>
+        <w:t>关闭分屏</w:t>
       </w:r>
     </w:p>
     <w:p>
@@ -6938,7 +6965,43 @@
           <w:sz w:val="24"/>
           <w:szCs w:val="24"/>
         </w:rPr>
-        <w:t>&lt;C-w&gt;_ (或 &lt;C-w&gt;|) : 最大化尺寸 (&lt;C-w&gt;| 垂直分屏)</w:t>
+        <w:t>&lt;C-w&gt;&lt;dir&gt; : dir就是方向，可以是 hjkl 或是 ←↓↑→ 中的一个，其用来切换分屏。</w:t>
+      </w:r>
+      <w:r>
+        <w:rPr>
+          <w:rFonts w:ascii="宋体" w:eastAsia="宋体" w:hAnsi="宋体" w:cs="宋体" w:hint="eastAsia"/>
+          <w:kern w:val="0"/>
+          <w:sz w:val="24"/>
+          <w:szCs w:val="24"/>
+        </w:rPr>
+        <w:t>(先按C</w:t>
+      </w:r>
+      <w:r>
+        <w:rPr>
+          <w:rFonts w:ascii="宋体" w:eastAsia="宋体" w:hAnsi="宋体" w:cs="宋体"/>
+          <w:kern w:val="0"/>
+          <w:sz w:val="24"/>
+          <w:szCs w:val="24"/>
+        </w:rPr>
+        <w:t>trl + W,</w:t>
+      </w:r>
+      <w:r>
+        <w:rPr>
+          <w:rFonts w:ascii="宋体" w:eastAsia="宋体" w:hAnsi="宋体" w:cs="宋体" w:hint="eastAsia"/>
+          <w:kern w:val="0"/>
+          <w:sz w:val="24"/>
+          <w:szCs w:val="24"/>
+        </w:rPr>
+        <w:t>然后再按方向键</w:t>
+      </w:r>
+      <w:r>
+        <w:rPr>
+          <w:rFonts w:ascii="宋体" w:eastAsia="宋体" w:hAnsi="宋体" w:cs="宋体"/>
+          <w:kern w:val="0"/>
+          <w:sz w:val="24"/>
+          <w:szCs w:val="24"/>
+        </w:rPr>
+        <w:t>)</w:t>
       </w:r>
     </w:p>
     <w:p>
@@ -6948,6 +7011,33 @@
           <w:ilvl w:val="0"/>
           <w:numId w:val="24"/>
         </w:numPr>
+        <w:spacing w:before="100" w:beforeAutospacing="1" w:after="100" w:afterAutospacing="1"/>
+        <w:ind w:left="1440"/>
+        <w:jc w:val="left"/>
+        <w:rPr>
+          <w:rFonts w:ascii="宋体" w:eastAsia="宋体" w:hAnsi="宋体" w:cs="宋体"/>
+          <w:kern w:val="0"/>
+          <w:sz w:val="24"/>
+          <w:szCs w:val="24"/>
+        </w:rPr>
+      </w:pPr>
+      <w:r>
+        <w:rPr>
+          <w:rFonts w:ascii="宋体" w:eastAsia="宋体" w:hAnsi="宋体" w:cs="宋体"/>
+          <w:kern w:val="0"/>
+          <w:sz w:val="24"/>
+          <w:szCs w:val="24"/>
+        </w:rPr>
+        <w:t>&lt;C-w&gt;_ (或 &lt;C-w&gt;|) : 最大化尺寸 (&lt;C-w&gt;| 垂直分屏)</w:t>
+      </w:r>
+    </w:p>
+    <w:p>
+      <w:pPr>
+        <w:widowControl/>
+        <w:numPr>
+          <w:ilvl w:val="0"/>
+          <w:numId w:val="24"/>
+        </w:numPr>
         <w:spacing w:before="100" w:beforeAutospacing="1" w:afterAutospacing="1"/>
         <w:ind w:left="1440"/>
         <w:jc w:val="left"/>
@@ -6966,6 +7056,51 @@
           <w:szCs w:val="24"/>
         </w:rPr>
         <w:t>&lt;C-w&gt;+ (或 &lt;C-w&gt;-) : 增加尺寸</w:t>
+      </w:r>
+    </w:p>
+    <w:p>
+      <w:pPr>
+        <w:widowControl/>
+        <w:numPr>
+          <w:ilvl w:val="0"/>
+          <w:numId w:val="24"/>
+        </w:numPr>
+        <w:spacing w:before="100" w:beforeAutospacing="1" w:afterAutospacing="1"/>
+        <w:ind w:left="1440"/>
+        <w:jc w:val="left"/>
+        <w:rPr>
+          <w:rFonts w:ascii="宋体" w:eastAsia="宋体" w:hAnsi="宋体" w:cs="宋体"/>
+          <w:kern w:val="0"/>
+          <w:sz w:val="24"/>
+          <w:szCs w:val="24"/>
+        </w:rPr>
+      </w:pPr>
+      <w:r>
+        <w:rPr>
+          <w:rFonts w:ascii="宋体" w:eastAsia="宋体" w:hAnsi="宋体" w:cs="宋体" w:hint="eastAsia"/>
+          <w:kern w:val="0"/>
+          <w:sz w:val="24"/>
+          <w:szCs w:val="24"/>
+        </w:rPr>
+        <w:t>&lt;</w:t>
+      </w:r>
+      <w:r>
+        <w:rPr>
+          <w:rFonts w:ascii="宋体" w:eastAsia="宋体" w:hAnsi="宋体" w:cs="宋体"/>
+          <w:kern w:val="0"/>
+          <w:sz w:val="24"/>
+          <w:szCs w:val="24"/>
+        </w:rPr>
+        <w:t>C-w&gt;= :</w:t>
+      </w:r>
+      <w:r>
+        <w:rPr>
+          <w:rFonts w:ascii="宋体" w:eastAsia="宋体" w:hAnsi="宋体" w:cs="宋体" w:hint="eastAsia"/>
+          <w:kern w:val="0"/>
+          <w:sz w:val="24"/>
+          <w:szCs w:val="24"/>
+        </w:rPr>
+        <w:t>使两个分屏尺寸相等</w:t>
       </w:r>
     </w:p>
     <w:p>
@@ -7292,6 +7427,7 @@
           <w:sz w:val="24"/>
           <w:szCs w:val="24"/>
         </w:rPr>
+        <w:lastRenderedPageBreak/>
         <w:t>学习vim就像学弹钢琴一样，一旦学会，受益无穷。</w:t>
       </w:r>
     </w:p>
@@ -7314,7 +7450,6 @@
           <w:sz w:val="24"/>
           <w:szCs w:val="24"/>
         </w:rPr>
-        <w:lastRenderedPageBreak/>
         <w:t>——————————正文结束——————————</w:t>
       </w:r>
     </w:p>

</xml_diff>